<commit_message>
Add to some new ideas by 77 & Lord Yuan
</commit_message>
<xml_diff>
--- a/论文的大致framework.docx
+++ b/论文的大致framework.docx
@@ -30,7 +30,7 @@
     <w:p>
       <w:pPr>
         <w:rPr>
-          <w:rFonts w:ascii="微软雅黑" w:eastAsia="微软雅黑" w:hAnsi="微软雅黑" w:hint="eastAsia"/>
+          <w:rFonts w:ascii="微软雅黑" w:eastAsia="微软雅黑" w:hAnsi="微软雅黑"/>
         </w:rPr>
       </w:pPr>
       <w:r>
@@ -60,6 +60,7 @@
       <w:r>
         <w:rPr>
           <w:rFonts w:ascii="微软雅黑" w:eastAsia="微软雅黑" w:hAnsi="微软雅黑"/>
+          <w:lang w:eastAsia="zh-CN"/>
         </w:rPr>
         <w:tab/>
       </w:r>
@@ -1145,7 +1146,7 @@
     <w:p>
       <w:pPr>
         <w:rPr>
-          <w:rFonts w:ascii="微软雅黑" w:eastAsia="微软雅黑" w:hAnsi="微软雅黑" w:hint="eastAsia"/>
+          <w:rFonts w:ascii="微软雅黑" w:eastAsia="微软雅黑" w:hAnsi="微软雅黑"/>
         </w:rPr>
       </w:pPr>
       <w:r>
@@ -1158,7 +1159,7 @@
     <w:p>
       <w:pPr>
         <w:rPr>
-          <w:rFonts w:ascii="微软雅黑" w:eastAsia="微软雅黑" w:hAnsi="微软雅黑" w:hint="eastAsia"/>
+          <w:rFonts w:ascii="微软雅黑" w:eastAsia="微软雅黑" w:hAnsi="微软雅黑"/>
           <w:sz w:val="28"/>
           <w:szCs w:val="28"/>
         </w:rPr>
@@ -1854,13 +1855,7 @@
         <w:rPr>
           <w:rFonts w:ascii="微软雅黑" w:eastAsia="微软雅黑" w:hAnsi="微软雅黑"/>
         </w:rPr>
-        <w:t>将恒为</w:t>
-      </w:r>
-      <w:r>
-        <w:rPr>
-          <w:rFonts w:ascii="微软雅黑" w:eastAsia="微软雅黑" w:hAnsi="微软雅黑"/>
-        </w:rPr>
-        <w:t>(L-K+1)*</w:t>
+        <w:t>将恒为(L-K+1)*</w:t>
       </w:r>
       <w:r>
         <w:rPr>
@@ -2139,7 +2134,7 @@
       <w:pPr>
         <w:ind w:firstLine="420"/>
         <w:rPr>
-          <w:rFonts w:ascii="微软雅黑" w:eastAsia="微软雅黑" w:hAnsi="微软雅黑" w:hint="eastAsia"/>
+          <w:rFonts w:ascii="微软雅黑" w:eastAsia="微软雅黑" w:hAnsi="微软雅黑"/>
         </w:rPr>
       </w:pPr>
       <w:r>
@@ -3197,26 +3192,14 @@
       <w:pPr>
         <w:ind w:firstLine="420"/>
         <w:rPr>
-          <w:rFonts w:ascii="微软雅黑" w:eastAsia="微软雅黑" w:hAnsi="微软雅黑" w:hint="eastAsia"/>
-        </w:rPr>
-      </w:pPr>
-      <w:r>
-        <w:rPr>
-          <w:rFonts w:ascii="微软雅黑" w:eastAsia="微软雅黑" w:hAnsi="微软雅黑" w:hint="eastAsia"/>
-        </w:rPr>
-        <w:t>2</w:t>
-      </w:r>
-      <w:r>
-        <w:rPr>
-          <w:rFonts w:ascii="微软雅黑" w:eastAsia="微软雅黑" w:hAnsi="微软雅黑" w:hint="eastAsia"/>
-        </w:rPr>
-        <w:t>.</w:t>
-      </w:r>
-      <w:r>
-        <w:rPr>
-          <w:rFonts w:ascii="微软雅黑" w:eastAsia="微软雅黑" w:hAnsi="微软雅黑" w:hint="eastAsia"/>
-        </w:rPr>
-        <w:t>空</w:t>
+          <w:rFonts w:ascii="微软雅黑" w:eastAsia="微软雅黑" w:hAnsi="微软雅黑"/>
+        </w:rPr>
+      </w:pPr>
+      <w:r>
+        <w:rPr>
+          <w:rFonts w:ascii="微软雅黑" w:eastAsia="微软雅黑" w:hAnsi="微软雅黑" w:hint="eastAsia"/>
+        </w:rPr>
+        <w:t>2.空</w:t>
       </w:r>
       <w:r>
         <w:rPr>
@@ -3325,7 +3308,7 @@
       <w:pPr>
         <w:ind w:firstLine="420"/>
         <w:rPr>
-          <w:rFonts w:ascii="微软雅黑" w:eastAsia="微软雅黑" w:hAnsi="微软雅黑" w:hint="eastAsia"/>
+          <w:rFonts w:ascii="微软雅黑" w:eastAsia="微软雅黑" w:hAnsi="微软雅黑"/>
         </w:rPr>
       </w:pPr>
       <w:r>
@@ -3400,7 +3383,7 @@
       <w:pPr>
         <w:ind w:firstLine="420"/>
         <w:rPr>
-          <w:rFonts w:ascii="微软雅黑" w:eastAsia="微软雅黑" w:hAnsi="微软雅黑" w:hint="eastAsia"/>
+          <w:rFonts w:ascii="微软雅黑" w:eastAsia="微软雅黑" w:hAnsi="微软雅黑"/>
         </w:rPr>
       </w:pPr>
       <w:r>
@@ -3584,7 +3567,7 @@
     <w:p>
       <w:pPr>
         <w:rPr>
-          <w:rFonts w:ascii="微软雅黑" w:eastAsia="微软雅黑" w:hAnsi="微软雅黑" w:hint="eastAsia"/>
+          <w:rFonts w:ascii="微软雅黑" w:eastAsia="微软雅黑" w:hAnsi="微软雅黑"/>
         </w:rPr>
       </w:pPr>
       <w:r>
@@ -3948,7 +3931,7 @@
     <w:p>
       <w:pPr>
         <w:rPr>
-          <w:rFonts w:ascii="微软雅黑" w:eastAsia="微软雅黑" w:hAnsi="微软雅黑" w:hint="eastAsia"/>
+          <w:rFonts w:ascii="微软雅黑" w:eastAsia="微软雅黑" w:hAnsi="微软雅黑"/>
         </w:rPr>
       </w:pPr>
       <w:r>
@@ -4037,7 +4020,7 @@
     <w:p>
       <w:pPr>
         <w:rPr>
-          <w:rFonts w:ascii="微软雅黑" w:eastAsia="微软雅黑" w:hAnsi="微软雅黑" w:hint="eastAsia"/>
+          <w:rFonts w:ascii="微软雅黑" w:eastAsia="微软雅黑" w:hAnsi="微软雅黑"/>
         </w:rPr>
       </w:pPr>
       <w:r>
@@ -4069,6 +4052,1207 @@
           <w:rFonts w:ascii="微软雅黑" w:eastAsia="微软雅黑" w:hAnsi="微软雅黑"/>
         </w:rPr>
         <w:t>。</w:t>
+      </w:r>
+    </w:p>
+    <w:p>
+      <w:pPr>
+        <w:rPr>
+          <w:rFonts w:ascii="微软雅黑" w:eastAsia="微软雅黑" w:hAnsi="微软雅黑"/>
+          <w:sz w:val="28"/>
+          <w:szCs w:val="28"/>
+        </w:rPr>
+      </w:pPr>
+      <w:r>
+        <w:rPr>
+          <w:rFonts w:ascii="微软雅黑" w:eastAsia="微软雅黑" w:hAnsi="微软雅黑" w:hint="eastAsia"/>
+          <w:sz w:val="28"/>
+          <w:szCs w:val="28"/>
+        </w:rPr>
+        <w:t>模型</w:t>
+      </w:r>
+      <w:r>
+        <w:rPr>
+          <w:rFonts w:ascii="微软雅黑" w:eastAsia="微软雅黑" w:hAnsi="微软雅黑" w:hint="eastAsia"/>
+          <w:sz w:val="28"/>
+          <w:szCs w:val="28"/>
+        </w:rPr>
+        <w:t>评价</w:t>
+      </w:r>
+      <w:r>
+        <w:rPr>
+          <w:rFonts w:ascii="微软雅黑" w:eastAsia="微软雅黑" w:hAnsi="微软雅黑"/>
+          <w:sz w:val="28"/>
+          <w:szCs w:val="28"/>
+        </w:rPr>
+        <w:t>与改进</w:t>
+      </w:r>
+      <w:r>
+        <w:rPr>
+          <w:rFonts w:ascii="微软雅黑" w:eastAsia="微软雅黑" w:hAnsi="微软雅黑"/>
+          <w:sz w:val="28"/>
+          <w:szCs w:val="28"/>
+        </w:rPr>
+        <w:t>：</w:t>
+      </w:r>
+    </w:p>
+    <w:p>
+      <w:pPr>
+        <w:rPr>
+          <w:rFonts w:ascii="微软雅黑" w:eastAsia="微软雅黑" w:hAnsi="微软雅黑"/>
+        </w:rPr>
+      </w:pPr>
+      <w:r>
+        <w:rPr>
+          <w:rFonts w:ascii="微软雅黑" w:eastAsia="微软雅黑" w:hAnsi="微软雅黑" w:hint="eastAsia"/>
+        </w:rPr>
+        <w:tab/>
+        <w:t>事实上，</w:t>
+      </w:r>
+      <w:r>
+        <w:rPr>
+          <w:rFonts w:ascii="微软雅黑" w:eastAsia="微软雅黑" w:hAnsi="微软雅黑"/>
+        </w:rPr>
+        <w:t>我们的</w:t>
+      </w:r>
+      <w:r>
+        <w:rPr>
+          <w:rFonts w:ascii="微软雅黑" w:eastAsia="微软雅黑" w:hAnsi="微软雅黑" w:hint="eastAsia"/>
+        </w:rPr>
+        <w:t>算法</w:t>
+      </w:r>
+      <w:r>
+        <w:rPr>
+          <w:rFonts w:ascii="微软雅黑" w:eastAsia="微软雅黑" w:hAnsi="微软雅黑"/>
+        </w:rPr>
+        <w:t>还可以有别的实现方式</w:t>
+      </w:r>
+      <w:r>
+        <w:rPr>
+          <w:rFonts w:ascii="微软雅黑" w:eastAsia="微软雅黑" w:hAnsi="微软雅黑" w:hint="eastAsia"/>
+        </w:rPr>
+        <w:t>。例如</w:t>
+      </w:r>
+      <w:r>
+        <w:rPr>
+          <w:rFonts w:ascii="微软雅黑" w:eastAsia="微软雅黑" w:hAnsi="微软雅黑"/>
+        </w:rPr>
+        <w:t>，可以将</w:t>
+      </w:r>
+      <w:r>
+        <w:rPr>
+          <w:rFonts w:ascii="微软雅黑" w:eastAsia="微软雅黑" w:hAnsi="微软雅黑" w:hint="eastAsia"/>
+        </w:rPr>
+        <w:t>k-</w:t>
+      </w:r>
+      <w:proofErr w:type="spellStart"/>
+      <w:r>
+        <w:rPr>
+          <w:rFonts w:ascii="微软雅黑" w:eastAsia="微软雅黑" w:hAnsi="微软雅黑" w:hint="eastAsia"/>
+        </w:rPr>
+        <w:t>mer</w:t>
+      </w:r>
+      <w:proofErr w:type="spellEnd"/>
+      <w:r>
+        <w:rPr>
+          <w:rFonts w:ascii="微软雅黑" w:eastAsia="微软雅黑" w:hAnsi="微软雅黑" w:hint="eastAsia"/>
+        </w:rPr>
+        <w:t>作为</w:t>
+      </w:r>
+      <w:r>
+        <w:rPr>
+          <w:rFonts w:ascii="微软雅黑" w:eastAsia="微软雅黑" w:hAnsi="微软雅黑"/>
+        </w:rPr>
+        <w:t>待检索</w:t>
+      </w:r>
+      <w:r>
+        <w:rPr>
+          <w:rFonts w:ascii="微软雅黑" w:eastAsia="微软雅黑" w:hAnsi="微软雅黑" w:hint="eastAsia"/>
+        </w:rPr>
+        <w:t>子串</w:t>
+      </w:r>
+      <w:r>
+        <w:rPr>
+          <w:rFonts w:ascii="微软雅黑" w:eastAsia="微软雅黑" w:hAnsi="微软雅黑"/>
+        </w:rPr>
+        <w:t>，将所有序列顺次连接</w:t>
+      </w:r>
+      <w:r>
+        <w:rPr>
+          <w:rFonts w:ascii="微软雅黑" w:eastAsia="微软雅黑" w:hAnsi="微软雅黑" w:hint="eastAsia"/>
+        </w:rPr>
+        <w:t>作为</w:t>
+      </w:r>
+      <w:r>
+        <w:rPr>
+          <w:rFonts w:ascii="微软雅黑" w:eastAsia="微软雅黑" w:hAnsi="微软雅黑"/>
+        </w:rPr>
+        <w:t>主串，使用AC自动机或者KMP</w:t>
+      </w:r>
+      <w:r>
+        <w:rPr>
+          <w:rFonts w:ascii="微软雅黑" w:eastAsia="微软雅黑" w:hAnsi="微软雅黑" w:hint="eastAsia"/>
+        </w:rPr>
+        <w:t>等</w:t>
+      </w:r>
+      <w:r>
+        <w:rPr>
+          <w:rFonts w:ascii="微软雅黑" w:eastAsia="微软雅黑" w:hAnsi="微软雅黑"/>
+        </w:rPr>
+        <w:t>算法可以</w:t>
+      </w:r>
+      <w:r>
+        <w:rPr>
+          <w:rFonts w:ascii="微软雅黑" w:eastAsia="微软雅黑" w:hAnsi="微软雅黑" w:hint="eastAsia"/>
+        </w:rPr>
+        <w:t>在</w:t>
+      </w:r>
+      <w:r>
+        <w:rPr>
+          <w:rFonts w:ascii="微软雅黑" w:eastAsia="微软雅黑" w:hAnsi="微软雅黑" w:hint="eastAsia"/>
+        </w:rPr>
+        <w:t>O(</w:t>
+      </w:r>
+      <w:r>
+        <w:rPr>
+          <w:rFonts w:ascii="微软雅黑" w:eastAsia="微软雅黑" w:hAnsi="微软雅黑"/>
+        </w:rPr>
+        <w:t>4</w:t>
+      </w:r>
+      <w:r>
+        <w:rPr>
+          <w:rFonts w:ascii="微软雅黑" w:eastAsia="微软雅黑" w:hAnsi="微软雅黑"/>
+          <w:vertAlign w:val="superscript"/>
+        </w:rPr>
+        <w:t>k</w:t>
+      </w:r>
+      <w:r>
+        <w:rPr>
+          <w:rFonts w:ascii="微软雅黑" w:eastAsia="微软雅黑" w:hAnsi="微软雅黑" w:hint="eastAsia"/>
+        </w:rPr>
+        <w:t>(</w:t>
+      </w:r>
+      <w:r>
+        <w:rPr>
+          <w:rFonts w:ascii="微软雅黑" w:eastAsia="微软雅黑" w:hAnsi="微软雅黑"/>
+        </w:rPr>
+        <w:t>K</w:t>
+      </w:r>
+      <w:r>
+        <w:rPr>
+          <w:rFonts w:ascii="微软雅黑" w:eastAsia="微软雅黑" w:hAnsi="微软雅黑" w:hint="eastAsia"/>
+        </w:rPr>
+        <w:t>+</w:t>
+      </w:r>
+      <w:r>
+        <w:rPr>
+          <w:rFonts w:ascii="微软雅黑" w:eastAsia="微软雅黑" w:hAnsi="微软雅黑"/>
+        </w:rPr>
+        <w:t>L*N）</w:t>
+      </w:r>
+      <w:r>
+        <w:rPr>
+          <w:rFonts w:ascii="微软雅黑" w:eastAsia="微软雅黑" w:hAnsi="微软雅黑" w:hint="eastAsia"/>
+        </w:rPr>
+        <w:t>)时间</w:t>
+      </w:r>
+      <w:r>
+        <w:rPr>
+          <w:rFonts w:ascii="微软雅黑" w:eastAsia="微软雅黑" w:hAnsi="微软雅黑"/>
+        </w:rPr>
+        <w:t>内进行求解</w:t>
+      </w:r>
+      <w:r>
+        <w:rPr>
+          <w:rFonts w:ascii="微软雅黑" w:eastAsia="微软雅黑" w:hAnsi="微软雅黑" w:hint="eastAsia"/>
+        </w:rPr>
+        <w:t>。然而</w:t>
+      </w:r>
+      <w:r>
+        <w:rPr>
+          <w:rFonts w:ascii="微软雅黑" w:eastAsia="微软雅黑" w:hAnsi="微软雅黑"/>
+        </w:rPr>
+        <w:t>这种算法的缺点在于</w:t>
+      </w:r>
+      <w:r>
+        <w:rPr>
+          <w:rFonts w:ascii="微软雅黑" w:eastAsia="微软雅黑" w:hAnsi="微软雅黑" w:hint="eastAsia"/>
+        </w:rPr>
+        <w:t>：</w:t>
+      </w:r>
+    </w:p>
+    <w:p>
+      <w:pPr>
+        <w:rPr>
+          <w:rFonts w:ascii="微软雅黑" w:eastAsia="微软雅黑" w:hAnsi="微软雅黑"/>
+        </w:rPr>
+      </w:pPr>
+      <w:r>
+        <w:rPr>
+          <w:rFonts w:ascii="微软雅黑" w:eastAsia="微软雅黑" w:hAnsi="微软雅黑" w:hint="eastAsia"/>
+        </w:rPr>
+        <w:tab/>
+        <w:t>1</w:t>
+      </w:r>
+      <w:r>
+        <w:rPr>
+          <w:rFonts w:ascii="微软雅黑" w:eastAsia="微软雅黑" w:hAnsi="微软雅黑" w:hint="eastAsia"/>
+        </w:rPr>
+        <w:t>.</w:t>
+      </w:r>
+      <w:r>
+        <w:rPr>
+          <w:rFonts w:ascii="微软雅黑" w:eastAsia="微软雅黑" w:hAnsi="微软雅黑" w:hint="eastAsia"/>
+        </w:rPr>
+        <w:t>高度单线程</w:t>
+      </w:r>
+      <w:r>
+        <w:rPr>
+          <w:rFonts w:ascii="微软雅黑" w:eastAsia="微软雅黑" w:hAnsi="微软雅黑"/>
+        </w:rPr>
+        <w:t>，不能够很好地并行优化</w:t>
+      </w:r>
+      <w:r>
+        <w:rPr>
+          <w:rFonts w:ascii="微软雅黑" w:eastAsia="微软雅黑" w:hAnsi="微软雅黑" w:hint="eastAsia"/>
+        </w:rPr>
+        <w:t>；</w:t>
+      </w:r>
+    </w:p>
+    <w:p>
+      <w:r>
+        <w:lastRenderedPageBreak/>
+        <w:tab/>
+        <w:t>2.</w:t>
+      </w:r>
+      <w:r>
+        <w:rPr>
+          <w:rFonts w:hint="eastAsia"/>
+        </w:rPr>
+        <w:t>不同</w:t>
+      </w:r>
+      <w:r>
+        <w:t>序列的连接处</w:t>
+      </w:r>
+      <w:r>
+        <w:rPr>
+          <w:rFonts w:hint="eastAsia"/>
+        </w:rPr>
+        <w:t>需要</w:t>
+      </w:r>
+      <w:r>
+        <w:t>特殊的</w:t>
+      </w:r>
+      <w:r>
+        <w:rPr>
+          <w:rFonts w:hint="eastAsia"/>
+        </w:rPr>
+        <w:t>排除处理</w:t>
+      </w:r>
+      <w:r>
+        <w:t>，实现比较复杂；</w:t>
+      </w:r>
+    </w:p>
+    <w:p>
+      <w:r>
+        <w:tab/>
+        <w:t>3.</w:t>
+      </w:r>
+      <w:r>
+        <w:rPr>
+          <w:rFonts w:hint="eastAsia"/>
+        </w:rPr>
+        <w:t>单次</w:t>
+      </w:r>
+      <w:r>
+        <w:rPr>
+          <w:rFonts w:hint="eastAsia"/>
+        </w:rPr>
+        <w:t>KMP</w:t>
+      </w:r>
+      <w:r>
+        <w:t>只能够解决一个</w:t>
+      </w:r>
+      <w:r>
+        <w:rPr>
+          <w:rFonts w:hint="eastAsia"/>
+        </w:rPr>
+        <w:t>k-</w:t>
+      </w:r>
+      <w:proofErr w:type="spellStart"/>
+      <w:r>
+        <w:rPr>
+          <w:rFonts w:hint="eastAsia"/>
+        </w:rPr>
+        <w:t>mer</w:t>
+      </w:r>
+      <w:proofErr w:type="spellEnd"/>
+      <w:r>
+        <w:rPr>
+          <w:rFonts w:hint="eastAsia"/>
+        </w:rPr>
+        <w:t>的</w:t>
+      </w:r>
+      <w:r>
+        <w:t>匹配问题</w:t>
+      </w:r>
+      <w:r>
+        <w:rPr>
+          <w:rFonts w:hint="eastAsia"/>
+        </w:rPr>
+        <w:t>，</w:t>
+      </w:r>
+      <w:r>
+        <w:t>用时并没有优势</w:t>
+      </w:r>
+      <w:r>
+        <w:rPr>
+          <w:rFonts w:hint="eastAsia"/>
+        </w:rPr>
+        <w:t>。</w:t>
+      </w:r>
+    </w:p>
+    <w:p>
+      <w:r>
+        <w:tab/>
+      </w:r>
+    </w:p>
+    <w:p>
+      <w:r>
+        <w:tab/>
+      </w:r>
+      <w:r>
+        <w:rPr>
+          <w:rFonts w:hint="eastAsia"/>
+        </w:rPr>
+        <w:t>另外，</w:t>
+      </w:r>
+      <w:r>
+        <w:t>我们获得的检索表，</w:t>
+      </w:r>
+      <w:r>
+        <w:rPr>
+          <w:rFonts w:hint="eastAsia"/>
+        </w:rPr>
+        <w:t>可以</w:t>
+      </w:r>
+      <w:r>
+        <w:t>稍作处理后用于其他的</w:t>
+      </w:r>
+      <w:r>
+        <w:rPr>
+          <w:rFonts w:hint="eastAsia"/>
+        </w:rPr>
+        <w:t>K</w:t>
+      </w:r>
+      <w:r>
+        <w:rPr>
+          <w:rFonts w:hint="eastAsia"/>
+        </w:rPr>
+        <w:t>值</w:t>
+      </w:r>
+      <w:r>
+        <w:t>。</w:t>
+      </w:r>
+    </w:p>
+    <w:p>
+      <w:r>
+        <w:tab/>
+      </w:r>
+      <w:proofErr w:type="gramStart"/>
+      <w:r>
+        <w:rPr>
+          <w:rFonts w:hint="eastAsia"/>
+        </w:rPr>
+        <w:t>记建立</w:t>
+      </w:r>
+      <w:proofErr w:type="gramEnd"/>
+      <w:r>
+        <w:t>检索表时的</w:t>
+      </w:r>
+      <w:r>
+        <w:t>K</w:t>
+      </w:r>
+      <w:r>
+        <w:rPr>
+          <w:rFonts w:hint="eastAsia"/>
+        </w:rPr>
+        <w:t>值</w:t>
+      </w:r>
+      <w:r>
+        <w:t>为</w:t>
+      </w:r>
+      <w:r>
+        <w:rPr>
+          <w:rFonts w:hint="eastAsia"/>
+        </w:rPr>
+        <w:t>K</w:t>
+      </w:r>
+      <w:r>
+        <w:rPr>
+          <w:vertAlign w:val="subscript"/>
+        </w:rPr>
+        <w:t>0</w:t>
+      </w:r>
+      <w:r>
+        <w:rPr>
+          <w:rFonts w:hint="eastAsia"/>
+        </w:rPr>
+        <w:t>，</w:t>
+      </w:r>
+      <w:r>
+        <w:t>新的</w:t>
+      </w:r>
+      <w:r>
+        <w:t>K</w:t>
+      </w:r>
+      <w:r>
+        <w:t>值为</w:t>
+      </w:r>
+      <w:r>
+        <w:rPr>
+          <w:rFonts w:hint="eastAsia"/>
+        </w:rPr>
+        <w:t>K</w:t>
+      </w:r>
+      <w:proofErr w:type="gramStart"/>
+      <w:r>
+        <w:t>’</w:t>
+      </w:r>
+      <w:proofErr w:type="gramEnd"/>
+      <w:r>
+        <w:rPr>
+          <w:rFonts w:hint="eastAsia"/>
+        </w:rPr>
+        <w:t>，</w:t>
+      </w:r>
+      <w:r>
+        <w:t>则有</w:t>
+      </w:r>
+      <w:r>
+        <w:rPr>
+          <w:rFonts w:hint="eastAsia"/>
+        </w:rPr>
+        <w:t>以下讨论</w:t>
+      </w:r>
+      <w:r>
+        <w:t>：</w:t>
+      </w:r>
+    </w:p>
+    <w:p>
+      <w:r>
+        <w:tab/>
+      </w:r>
+      <w:r>
+        <w:rPr>
+          <w:rFonts w:hint="eastAsia"/>
+        </w:rPr>
+        <w:t>当</w:t>
+      </w:r>
+      <w:r>
+        <w:rPr>
+          <w:rFonts w:hint="eastAsia"/>
+        </w:rPr>
+        <w:t>K</w:t>
+      </w:r>
+      <w:proofErr w:type="gramStart"/>
+      <w:r>
+        <w:t>’</w:t>
+      </w:r>
+      <w:proofErr w:type="gramEnd"/>
+      <w:r>
+        <w:t xml:space="preserve"> </w:t>
+      </w:r>
+      <w:r>
+        <w:rPr>
+          <w:rFonts w:hint="eastAsia"/>
+        </w:rPr>
+        <w:t>&lt; K</w:t>
+      </w:r>
+      <w:r>
+        <w:rPr>
+          <w:vertAlign w:val="subscript"/>
+        </w:rPr>
+        <w:t>0</w:t>
+      </w:r>
+      <w:r>
+        <w:rPr>
+          <w:rFonts w:hint="eastAsia"/>
+        </w:rPr>
+        <w:t>，我们</w:t>
+      </w:r>
+      <w:r>
+        <w:t>可以就</w:t>
+      </w:r>
+      <w:r>
+        <w:rPr>
+          <w:rFonts w:hint="eastAsia"/>
+        </w:rPr>
+        <w:t>以</w:t>
+      </w:r>
+      <w:r>
+        <w:t>检索的</w:t>
+      </w:r>
+      <w:r>
+        <w:rPr>
+          <w:rFonts w:hint="eastAsia"/>
+        </w:rPr>
+        <w:t>k-</w:t>
+      </w:r>
+      <w:proofErr w:type="spellStart"/>
+      <w:r>
+        <w:rPr>
+          <w:rFonts w:hint="eastAsia"/>
+        </w:rPr>
+        <w:t>mer</w:t>
+      </w:r>
+      <w:proofErr w:type="spellEnd"/>
+      <w:r>
+        <w:rPr>
+          <w:rFonts w:hint="eastAsia"/>
+        </w:rPr>
+        <w:t>构建包含</w:t>
+      </w:r>
+      <w:r>
+        <w:rPr>
+          <w:rFonts w:hint="eastAsia"/>
+        </w:rPr>
+        <w:t>k-</w:t>
+      </w:r>
+      <w:proofErr w:type="spellStart"/>
+      <w:r>
+        <w:rPr>
+          <w:rFonts w:hint="eastAsia"/>
+        </w:rPr>
+        <w:t>mer</w:t>
+      </w:r>
+      <w:proofErr w:type="spellEnd"/>
+      <w:r>
+        <w:rPr>
+          <w:rFonts w:hint="eastAsia"/>
+        </w:rPr>
+        <w:t>且</w:t>
+      </w:r>
+      <w:r>
+        <w:t>字长为</w:t>
+      </w:r>
+      <w:r>
+        <w:rPr>
+          <w:rFonts w:hint="eastAsia"/>
+        </w:rPr>
+        <w:t>K</w:t>
+      </w:r>
+      <w:r>
+        <w:rPr>
+          <w:vertAlign w:val="subscript"/>
+        </w:rPr>
+        <w:t>0</w:t>
+      </w:r>
+      <w:r>
+        <w:rPr>
+          <w:rFonts w:hint="eastAsia"/>
+        </w:rPr>
+        <w:t>的串共</w:t>
+      </w:r>
+      <w:r>
+        <w:rPr>
+          <w:rFonts w:hint="eastAsia"/>
+        </w:rPr>
+        <w:t>(K</w:t>
+      </w:r>
+      <w:r>
+        <w:rPr>
+          <w:vertAlign w:val="subscript"/>
+        </w:rPr>
+        <w:t>0</w:t>
+      </w:r>
+      <w:r>
+        <w:rPr>
+          <w:rFonts w:hint="eastAsia"/>
+        </w:rPr>
+        <w:t>-K</w:t>
+      </w:r>
+      <w:proofErr w:type="gramStart"/>
+      <w:r>
+        <w:t>’</w:t>
+      </w:r>
+      <w:proofErr w:type="gramEnd"/>
+      <w:r>
+        <w:t>+1</w:t>
+      </w:r>
+      <w:r>
+        <w:rPr>
+          <w:rFonts w:hint="eastAsia"/>
+        </w:rPr>
+        <w:t>)</w:t>
+      </w:r>
+      <w:r>
+        <w:t>*</w:t>
+      </w:r>
+      <w:r>
+        <w:t>4</w:t>
+      </w:r>
+      <w:r>
+        <w:rPr>
+          <w:rFonts w:hint="eastAsia"/>
+          <w:vertAlign w:val="superscript"/>
+        </w:rPr>
+        <w:t>(K</w:t>
+      </w:r>
+      <w:r>
+        <w:rPr>
+          <w:vertAlign w:val="subscript"/>
+        </w:rPr>
+        <w:t>0</w:t>
+      </w:r>
+      <w:r>
+        <w:rPr>
+          <w:vertAlign w:val="superscript"/>
+        </w:rPr>
+        <w:t>-K</w:t>
+      </w:r>
+      <w:proofErr w:type="gramStart"/>
+      <w:r>
+        <w:rPr>
+          <w:vertAlign w:val="superscript"/>
+        </w:rPr>
+        <w:t>’</w:t>
+      </w:r>
+      <w:proofErr w:type="gramEnd"/>
+      <w:r>
+        <w:rPr>
+          <w:rFonts w:hint="eastAsia"/>
+          <w:vertAlign w:val="superscript"/>
+        </w:rPr>
+        <w:t>)</w:t>
+      </w:r>
+      <w:r>
+        <w:rPr>
+          <w:vertAlign w:val="superscript"/>
+        </w:rPr>
+        <w:softHyphen/>
+      </w:r>
+      <w:proofErr w:type="gramStart"/>
+      <w:r>
+        <w:rPr>
+          <w:rFonts w:hint="eastAsia"/>
+        </w:rPr>
+        <w:t>个</w:t>
+      </w:r>
+      <w:proofErr w:type="gramEnd"/>
+      <w:r>
+        <w:t>，</w:t>
+      </w:r>
+      <w:r>
+        <w:rPr>
+          <w:rFonts w:hint="eastAsia"/>
+        </w:rPr>
+        <w:t>其中</w:t>
+      </w:r>
+      <w:r>
+        <w:t>k-</w:t>
+      </w:r>
+      <w:proofErr w:type="spellStart"/>
+      <w:r>
+        <w:t>mer</w:t>
+      </w:r>
+      <w:proofErr w:type="spellEnd"/>
+      <w:proofErr w:type="gramStart"/>
+      <w:r>
+        <w:rPr>
+          <w:rFonts w:hint="eastAsia"/>
+        </w:rPr>
+        <w:t>起始</w:t>
+      </w:r>
+      <w:r>
+        <w:t>于</w:t>
+      </w:r>
+      <w:r>
+        <w:rPr>
+          <w:rFonts w:hint="eastAsia"/>
+        </w:rPr>
+        <w:t>串</w:t>
+      </w:r>
+      <w:r>
+        <w:t>的</w:t>
+      </w:r>
+      <w:proofErr w:type="gramEnd"/>
+      <w:r>
+        <w:t>第</w:t>
+      </w:r>
+      <w:proofErr w:type="spellStart"/>
+      <w:r>
+        <w:t>i</w:t>
+      </w:r>
+      <w:proofErr w:type="spellEnd"/>
+      <w:r>
+        <w:rPr>
+          <w:rFonts w:hint="eastAsia"/>
+        </w:rPr>
+        <w:t>位</w:t>
+      </w:r>
+      <w:r>
+        <w:t>。</w:t>
+      </w:r>
+      <w:r>
+        <w:rPr>
+          <w:rFonts w:hint="eastAsia"/>
+        </w:rPr>
+        <w:t>那么</w:t>
+      </w:r>
+      <w:r>
+        <w:t>，我们只需要对每一个</w:t>
+      </w:r>
+      <w:proofErr w:type="gramStart"/>
+      <w:r>
+        <w:t>串利用</w:t>
+      </w:r>
+      <w:proofErr w:type="gramEnd"/>
+      <w:r>
+        <w:t>先前构件</w:t>
+      </w:r>
+      <w:r>
+        <w:rPr>
+          <w:rFonts w:hint="eastAsia"/>
+        </w:rPr>
+        <w:t>好</w:t>
+      </w:r>
+      <w:r>
+        <w:t>的检索表来搜索，然后将</w:t>
+      </w:r>
+      <w:r>
+        <w:rPr>
+          <w:rFonts w:hint="eastAsia"/>
+        </w:rPr>
+        <w:t>标记</w:t>
+      </w:r>
+      <w:r>
+        <w:t>的位置增加</w:t>
+      </w:r>
+      <w:r>
+        <w:rPr>
+          <w:rFonts w:hint="eastAsia"/>
+        </w:rPr>
+        <w:t>(i-1)</w:t>
+      </w:r>
+      <w:r>
+        <w:rPr>
+          <w:rFonts w:hint="eastAsia"/>
+        </w:rPr>
+        <w:t>即可</w:t>
+      </w:r>
+      <w:r>
+        <w:t>。</w:t>
+      </w:r>
+    </w:p>
+    <w:p>
+      <w:r>
+        <w:tab/>
+      </w:r>
+      <w:r>
+        <w:rPr>
+          <w:rFonts w:hint="eastAsia"/>
+        </w:rPr>
+        <w:t>当</w:t>
+      </w:r>
+      <w:r>
+        <w:rPr>
+          <w:rFonts w:hint="eastAsia"/>
+        </w:rPr>
+        <w:t>K</w:t>
+      </w:r>
+      <w:proofErr w:type="gramStart"/>
+      <w:r>
+        <w:t>’</w:t>
+      </w:r>
+      <w:proofErr w:type="gramEnd"/>
+      <w:r>
+        <w:t>&gt;K</w:t>
+      </w:r>
+      <w:r>
+        <w:rPr>
+          <w:vertAlign w:val="subscript"/>
+        </w:rPr>
+        <w:t>0</w:t>
+      </w:r>
+      <w:r>
+        <w:rPr>
+          <w:rFonts w:hint="eastAsia"/>
+        </w:rPr>
+        <w:t>，</w:t>
+      </w:r>
+      <w:r>
+        <w:t>我们</w:t>
+      </w:r>
+      <w:r>
+        <w:rPr>
+          <w:rFonts w:hint="eastAsia"/>
+        </w:rPr>
+        <w:t>先</w:t>
+      </w:r>
+      <w:r>
+        <w:t>产生</w:t>
+      </w:r>
+      <w:r>
+        <w:t>k-</w:t>
+      </w:r>
+      <w:proofErr w:type="spellStart"/>
+      <w:r>
+        <w:t>mer</w:t>
+      </w:r>
+      <w:proofErr w:type="spellEnd"/>
+      <w:r>
+        <w:t>的字长为</w:t>
+      </w:r>
+      <w:r>
+        <w:t>K</w:t>
+      </w:r>
+      <w:r>
+        <w:rPr>
+          <w:vertAlign w:val="subscript"/>
+        </w:rPr>
+        <w:t>0</w:t>
+      </w:r>
+      <w:proofErr w:type="gramStart"/>
+      <w:r>
+        <w:rPr>
+          <w:rFonts w:hint="eastAsia"/>
+        </w:rPr>
+        <w:t>的</w:t>
+      </w:r>
+      <w:r>
+        <w:t>子串共</w:t>
+      </w:r>
+      <w:proofErr w:type="gramEnd"/>
+      <w:r>
+        <w:rPr>
+          <w:rFonts w:hint="eastAsia"/>
+        </w:rPr>
+        <w:t>(K</w:t>
+      </w:r>
+      <w:r>
+        <w:rPr>
+          <w:vertAlign w:val="subscript"/>
+        </w:rPr>
+        <w:t>0</w:t>
+      </w:r>
+      <w:r>
+        <w:t>-K</w:t>
+      </w:r>
+      <w:proofErr w:type="gramStart"/>
+      <w:r>
+        <w:t>’</w:t>
+      </w:r>
+      <w:proofErr w:type="gramEnd"/>
+      <w:r>
+        <w:t>+1)</w:t>
+      </w:r>
+      <w:proofErr w:type="gramStart"/>
+      <w:r>
+        <w:rPr>
+          <w:rFonts w:hint="eastAsia"/>
+        </w:rPr>
+        <w:t>个</w:t>
+      </w:r>
+      <w:proofErr w:type="gramEnd"/>
+      <w:r>
+        <w:t>，然后对各个</w:t>
+      </w:r>
+      <w:proofErr w:type="gramStart"/>
+      <w:r>
+        <w:t>子串分别</w:t>
+      </w:r>
+      <w:proofErr w:type="gramEnd"/>
+      <w:r>
+        <w:t>进行检索，先</w:t>
+      </w:r>
+      <w:r>
+        <w:rPr>
+          <w:rFonts w:hint="eastAsia"/>
+        </w:rPr>
+        <w:t>对</w:t>
+      </w:r>
+      <w:proofErr w:type="gramStart"/>
+      <w:r>
+        <w:t>序列数取交集</w:t>
+      </w:r>
+      <w:proofErr w:type="gramEnd"/>
+      <w:r>
+        <w:rPr>
+          <w:rFonts w:hint="eastAsia"/>
+        </w:rPr>
+        <w:t>(</w:t>
+      </w:r>
+      <w:r>
+        <w:rPr>
+          <w:rFonts w:hint="eastAsia"/>
+        </w:rPr>
+        <w:t>由于</w:t>
+      </w:r>
+      <w:r>
+        <w:t>检索表数据是有序的，</w:t>
+      </w:r>
+      <w:proofErr w:type="gramStart"/>
+      <w:r>
+        <w:t>求交运算</w:t>
+      </w:r>
+      <w:proofErr w:type="gramEnd"/>
+      <w:r>
+        <w:rPr>
+          <w:rFonts w:hint="eastAsia"/>
+        </w:rPr>
+        <w:t>速度很快</w:t>
+      </w:r>
+      <w:r>
+        <w:rPr>
+          <w:rFonts w:hint="eastAsia"/>
+        </w:rPr>
+        <w:t>)</w:t>
+      </w:r>
+      <w:r>
+        <w:rPr>
+          <w:rFonts w:hint="eastAsia"/>
+        </w:rPr>
+        <w:t>，然后</w:t>
+      </w:r>
+      <w:r>
+        <w:t>在获得的交集中，查找</w:t>
+      </w:r>
+      <w:proofErr w:type="gramStart"/>
+      <w:r>
+        <w:rPr>
+          <w:rFonts w:hint="eastAsia"/>
+        </w:rPr>
+        <w:t>各</w:t>
+      </w:r>
+      <w:r>
+        <w:t>子串</w:t>
+      </w:r>
+      <w:r>
+        <w:rPr>
+          <w:rFonts w:hint="eastAsia"/>
+        </w:rPr>
+        <w:t>对应</w:t>
+      </w:r>
+      <w:proofErr w:type="gramEnd"/>
+      <w:r>
+        <w:rPr>
+          <w:rFonts w:hint="eastAsia"/>
+        </w:rPr>
+        <w:t>位置</w:t>
+      </w:r>
+      <w:r>
+        <w:t>偏移量分别增</w:t>
+      </w:r>
+      <w:proofErr w:type="gramStart"/>
+      <w:r>
+        <w:t>一</w:t>
+      </w:r>
+      <w:proofErr w:type="gramEnd"/>
+      <w:r>
+        <w:t>的</w:t>
+      </w:r>
+      <w:r>
+        <w:rPr>
+          <w:rFonts w:hint="eastAsia"/>
+        </w:rPr>
+        <w:t>case</w:t>
+      </w:r>
+      <w:r>
+        <w:t>，进行输出，即为所求。</w:t>
+      </w:r>
+    </w:p>
+    <w:p>
+      <w:r>
+        <w:tab/>
+      </w:r>
+    </w:p>
+    <w:p>
+      <w:r>
+        <w:tab/>
+      </w:r>
+      <w:r>
+        <w:rPr>
+          <w:rFonts w:hint="eastAsia"/>
+        </w:rPr>
+        <w:t>应当注意到</w:t>
+      </w:r>
+      <w:r>
+        <w:t>，</w:t>
+      </w:r>
+      <w:r>
+        <w:rPr>
+          <w:rFonts w:hint="eastAsia"/>
+        </w:rPr>
+        <w:t>当</w:t>
+      </w:r>
+      <w:r>
+        <w:rPr>
+          <w:rFonts w:hint="eastAsia"/>
+        </w:rPr>
+        <w:t>k</w:t>
+      </w:r>
+      <w:r>
+        <w:t>|3</w:t>
+      </w:r>
+      <w:r>
+        <w:rPr>
+          <w:rFonts w:hint="eastAsia"/>
+        </w:rPr>
+        <w:t>时</w:t>
+      </w:r>
+      <w:r>
+        <w:t>，</w:t>
+      </w:r>
+      <w:r>
+        <w:rPr>
+          <w:rFonts w:hint="eastAsia"/>
+        </w:rPr>
+        <w:t>检索</w:t>
+      </w:r>
+      <w:r>
+        <w:t>k-</w:t>
+      </w:r>
+      <w:proofErr w:type="spellStart"/>
+      <w:r>
+        <w:t>mer</w:t>
+      </w:r>
+      <w:proofErr w:type="spellEnd"/>
+      <w:r>
+        <w:t>的</w:t>
+      </w:r>
+      <w:r>
+        <w:rPr>
+          <w:rFonts w:hint="eastAsia"/>
+        </w:rPr>
+        <w:t>序列</w:t>
+      </w:r>
+      <w:r>
+        <w:t>具有实在的生物学意义，即</w:t>
+      </w:r>
+      <w:r>
+        <w:rPr>
+          <w:rFonts w:hint="eastAsia"/>
+        </w:rPr>
+        <w:t>假定</w:t>
+      </w:r>
+      <w:r>
+        <w:t>所有序列均为</w:t>
+      </w:r>
+      <w:proofErr w:type="gramStart"/>
+      <w:r>
+        <w:t>内显子情况</w:t>
+      </w:r>
+      <w:proofErr w:type="gramEnd"/>
+      <w:r>
+        <w:t>下，根据密码子确定的氨基酸序列。</w:t>
+      </w:r>
+    </w:p>
+    <w:p/>
+    <w:p>
+      <w:pPr>
+        <w:rPr>
+          <w:rFonts w:hint="eastAsia"/>
+        </w:rPr>
+      </w:pPr>
+      <w:r>
+        <w:rPr>
+          <w:rFonts w:hint="eastAsia"/>
+        </w:rPr>
+        <w:t>//</w:t>
+      </w:r>
+      <w:r>
+        <w:rPr>
+          <w:rFonts w:hint="eastAsia"/>
+        </w:rPr>
+        <w:t>现在</w:t>
+      </w:r>
+      <w:r>
+        <w:t>我们写的这个东西，是</w:t>
+      </w:r>
+      <w:r>
+        <w:t>raw material</w:t>
+      </w:r>
+    </w:p>
+    <w:p>
+      <w:r>
+        <w:t>//</w:t>
+      </w:r>
+      <w:r>
+        <w:rPr>
+          <w:rFonts w:hint="eastAsia"/>
+        </w:rPr>
+        <w:t>最后</w:t>
+      </w:r>
+      <w:r>
+        <w:t>我们会</w:t>
+      </w:r>
+      <w:r>
+        <w:t>reorganize</w:t>
+      </w:r>
+      <w:r>
+        <w:t>出来一个东西，作为最终的论文</w:t>
+      </w:r>
+    </w:p>
+    <w:p>
+      <w:r>
+        <w:t>//</w:t>
+      </w:r>
+      <w:r>
+        <w:rPr>
+          <w:rFonts w:hint="eastAsia"/>
+        </w:rPr>
+        <w:t>郑明</w:t>
+      </w:r>
+      <w:proofErr w:type="gramStart"/>
+      <w:r>
+        <w:rPr>
+          <w:rFonts w:hint="eastAsia"/>
+        </w:rPr>
+        <w:t>毅</w:t>
+      </w:r>
+      <w:r>
+        <w:t>曾经</w:t>
+      </w:r>
+      <w:proofErr w:type="gramEnd"/>
+      <w:r>
+        <w:t>表示，</w:t>
+      </w:r>
+      <w:r>
+        <w:t>raw data</w:t>
+      </w:r>
+      <w:r>
+        <w:rPr>
+          <w:rFonts w:hint="eastAsia"/>
+        </w:rPr>
+        <w:t>永远是</w:t>
+      </w:r>
+      <w:r>
+        <w:t>越多越好</w:t>
+      </w:r>
+    </w:p>
+    <w:p>
+      <w:pPr>
+        <w:rPr>
+          <w:rFonts w:hint="eastAsia"/>
+        </w:rPr>
+      </w:pPr>
+      <w:r>
+        <w:rPr>
+          <w:rFonts w:hint="eastAsia"/>
+        </w:rPr>
+        <w:t>//</w:t>
+      </w:r>
+      <w:r>
+        <w:rPr>
+          <w:rFonts w:hint="eastAsia"/>
+        </w:rPr>
+        <w:t>这么</w:t>
+      </w:r>
+      <w:r>
+        <w:t>加注释好二</w:t>
+      </w:r>
+      <w:r>
+        <w:t>…</w:t>
       </w:r>
       <w:bookmarkStart w:id="0" w:name="_GoBack"/>
       <w:bookmarkEnd w:id="0"/>
@@ -4086,10 +5270,10 @@
 <file path=word/numbering.xml><?xml version="1.0" encoding="utf-8"?>
 <w:numbering xmlns:wpc="http://schemas.microsoft.com/office/word/2010/wordprocessingCanvas" xmlns:mc="http://schemas.openxmlformats.org/markup-compatibility/2006" xmlns:o="urn:schemas-microsoft-com:office:office" xmlns:r="http://schemas.openxmlformats.org/officeDocument/2006/relationships" xmlns:m="http://schemas.openxmlformats.org/officeDocument/2006/math" xmlns:v="urn:schemas-microsoft-com:vml" xmlns:wp14="http://schemas.microsoft.com/office/word/2010/wordprocessingDrawing" xmlns:wp="http://schemas.openxmlformats.org/drawingml/2006/wordprocessingDrawing" xmlns:w10="urn:schemas-microsoft-com:office:word" xmlns:w="http://schemas.openxmlformats.org/wordprocessingml/2006/main" xmlns:w14="http://schemas.microsoft.com/office/word/2010/wordml" xmlns:w15="http://schemas.microsoft.com/office/word/2012/wordml" xmlns:wpg="http://schemas.microsoft.com/office/word/2010/wordprocessingGroup" xmlns:wpi="http://schemas.microsoft.com/office/word/2010/wordprocessingInk" xmlns:wne="http://schemas.microsoft.com/office/word/2006/wordml" xmlns:wps="http://schemas.microsoft.com/office/word/2010/wordprocessingShape" mc:Ignorable="w14 w15 wp14">
   <w:abstractNum w:abstractNumId="0">
-    <w:nsid w:val="39790C2C"/>
+    <w:nsid w:val="271A4B00"/>
     <w:multiLevelType w:val="hybridMultilevel"/>
-    <w:tmpl w:val="26087C7C"/>
-    <w:lvl w:ilvl="0" w:tplc="59628EBC">
+    <w:tmpl w:val="0B1468A4"/>
+    <w:lvl w:ilvl="0" w:tplc="5608CD4A">
       <w:start w:val="1"/>
       <w:numFmt w:val="decimal"/>
       <w:lvlText w:val="%1."/>
@@ -4175,6 +5359,95 @@
     </w:lvl>
   </w:abstractNum>
   <w:abstractNum w:abstractNumId="1">
+    <w:nsid w:val="39790C2C"/>
+    <w:multiLevelType w:val="hybridMultilevel"/>
+    <w:tmpl w:val="26087C7C"/>
+    <w:lvl w:ilvl="0" w:tplc="59628EBC">
+      <w:start w:val="1"/>
+      <w:numFmt w:val="decimal"/>
+      <w:lvlText w:val="%1."/>
+      <w:lvlJc w:val="left"/>
+      <w:pPr>
+        <w:ind w:left="780" w:hanging="360"/>
+      </w:pPr>
+      <w:rPr>
+        <w:rFonts w:hint="default"/>
+      </w:rPr>
+    </w:lvl>
+    <w:lvl w:ilvl="1" w:tplc="04090019" w:tentative="1">
+      <w:start w:val="1"/>
+      <w:numFmt w:val="lowerLetter"/>
+      <w:lvlText w:val="%2)"/>
+      <w:lvlJc w:val="left"/>
+      <w:pPr>
+        <w:ind w:left="1260" w:hanging="420"/>
+      </w:pPr>
+    </w:lvl>
+    <w:lvl w:ilvl="2" w:tplc="0409001B" w:tentative="1">
+      <w:start w:val="1"/>
+      <w:numFmt w:val="lowerRoman"/>
+      <w:lvlText w:val="%3."/>
+      <w:lvlJc w:val="right"/>
+      <w:pPr>
+        <w:ind w:left="1680" w:hanging="420"/>
+      </w:pPr>
+    </w:lvl>
+    <w:lvl w:ilvl="3" w:tplc="0409000F" w:tentative="1">
+      <w:start w:val="1"/>
+      <w:numFmt w:val="decimal"/>
+      <w:lvlText w:val="%4."/>
+      <w:lvlJc w:val="left"/>
+      <w:pPr>
+        <w:ind w:left="2100" w:hanging="420"/>
+      </w:pPr>
+    </w:lvl>
+    <w:lvl w:ilvl="4" w:tplc="04090019" w:tentative="1">
+      <w:start w:val="1"/>
+      <w:numFmt w:val="lowerLetter"/>
+      <w:lvlText w:val="%5)"/>
+      <w:lvlJc w:val="left"/>
+      <w:pPr>
+        <w:ind w:left="2520" w:hanging="420"/>
+      </w:pPr>
+    </w:lvl>
+    <w:lvl w:ilvl="5" w:tplc="0409001B" w:tentative="1">
+      <w:start w:val="1"/>
+      <w:numFmt w:val="lowerRoman"/>
+      <w:lvlText w:val="%6."/>
+      <w:lvlJc w:val="right"/>
+      <w:pPr>
+        <w:ind w:left="2940" w:hanging="420"/>
+      </w:pPr>
+    </w:lvl>
+    <w:lvl w:ilvl="6" w:tplc="0409000F" w:tentative="1">
+      <w:start w:val="1"/>
+      <w:numFmt w:val="decimal"/>
+      <w:lvlText w:val="%7."/>
+      <w:lvlJc w:val="left"/>
+      <w:pPr>
+        <w:ind w:left="3360" w:hanging="420"/>
+      </w:pPr>
+    </w:lvl>
+    <w:lvl w:ilvl="7" w:tplc="04090019" w:tentative="1">
+      <w:start w:val="1"/>
+      <w:numFmt w:val="lowerLetter"/>
+      <w:lvlText w:val="%8)"/>
+      <w:lvlJc w:val="left"/>
+      <w:pPr>
+        <w:ind w:left="3780" w:hanging="420"/>
+      </w:pPr>
+    </w:lvl>
+    <w:lvl w:ilvl="8" w:tplc="0409001B" w:tentative="1">
+      <w:start w:val="1"/>
+      <w:numFmt w:val="lowerRoman"/>
+      <w:lvlText w:val="%9."/>
+      <w:lvlJc w:val="right"/>
+      <w:pPr>
+        <w:ind w:left="4200" w:hanging="420"/>
+      </w:pPr>
+    </w:lvl>
+  </w:abstractNum>
+  <w:abstractNum w:abstractNumId="2">
     <w:nsid w:val="48B5003E"/>
     <w:multiLevelType w:val="hybridMultilevel"/>
     <w:tmpl w:val="EDDEF230"/>
@@ -4287,7 +5560,7 @@
       </w:rPr>
     </w:lvl>
   </w:abstractNum>
-  <w:abstractNum w:abstractNumId="2">
+  <w:abstractNum w:abstractNumId="3">
     <w:nsid w:val="74E4167C"/>
     <w:multiLevelType w:val="hybridMultilevel"/>
     <w:tmpl w:val="40A2FE1E"/>
@@ -4377,12 +5650,15 @@
     </w:lvl>
   </w:abstractNum>
   <w:num w:numId="1">
+    <w:abstractNumId w:val="3"/>
+  </w:num>
+  <w:num w:numId="2">
     <w:abstractNumId w:val="2"/>
   </w:num>
-  <w:num w:numId="2">
+  <w:num w:numId="3">
     <w:abstractNumId w:val="1"/>
   </w:num>
-  <w:num w:numId="3">
+  <w:num w:numId="4">
     <w:abstractNumId w:val="0"/>
   </w:num>
 </w:numbering>
@@ -5104,7 +6380,7 @@
 </file>
 
 <file path=customXml/itemProps1.xml><?xml version="1.0" encoding="utf-8"?>
-<ds:datastoreItem xmlns:ds="http://schemas.openxmlformats.org/officeDocument/2006/customXml" ds:itemID="{BD9356D8-FCBE-4ECD-BC62-AB0548FBFAD9}">
+<ds:datastoreItem xmlns:ds="http://schemas.openxmlformats.org/officeDocument/2006/customXml" ds:itemID="{8313B9FA-8AFE-4176-B379-9E7351BA4ED6}">
   <ds:schemaRefs>
     <ds:schemaRef ds:uri="http://schemas.openxmlformats.org/officeDocument/2006/bibliography"/>
   </ds:schemaRefs>

</xml_diff>